<commit_message>
Update for NPC fixes
</commit_message>
<xml_diff>
--- a/zzISETBioExamplesStatus.docx
+++ b/zzISETBioExamplesStatus.docx
@@ -55,475 +55,6 @@
         </w:rPr>
         <w:t>.</w:t>
       </w:r>
-    </w:p>
-    <w:p>
-      <w:pPr>
-        <w:rPr>
-          <w:sz w:val="15"/>
-          <w:szCs w:val="15"/>
-        </w:rPr>
-      </w:pPr>
-    </w:p>
-    <w:p>
-      <w:pPr>
-        <w:rPr>
-          <w:sz w:val="15"/>
-          <w:szCs w:val="15"/>
-        </w:rPr>
-      </w:pPr>
-      <w:r>
-        <w:rPr>
-          <w:sz w:val="15"/>
-          <w:szCs w:val="15"/>
-        </w:rPr>
-        <w:t>*************</w:t>
-      </w:r>
-    </w:p>
-    <w:p>
-      <w:pPr>
-        <w:rPr>
-          <w:sz w:val="15"/>
-          <w:szCs w:val="15"/>
-        </w:rPr>
-      </w:pPr>
-    </w:p>
-    <w:p>
-      <w:pPr>
-        <w:rPr>
-          <w:sz w:val="15"/>
-          <w:szCs w:val="15"/>
-        </w:rPr>
-      </w:pPr>
-      <w:r>
-        <w:rPr>
-          <w:sz w:val="15"/>
-          <w:szCs w:val="15"/>
-        </w:rPr>
-        <w:t xml:space="preserve">** At least one example failed for </w:t>
-      </w:r>
-      <w:proofErr w:type="spellStart"/>
-      <w:r>
-        <w:rPr>
-          <w:sz w:val="15"/>
-          <w:szCs w:val="15"/>
-        </w:rPr>
-        <w:t>visualizePSFfromOI</w:t>
-      </w:r>
-      <w:proofErr w:type="spellEnd"/>
-      <w:r>
-        <w:rPr>
-          <w:sz w:val="15"/>
-          <w:szCs w:val="15"/>
-        </w:rPr>
-        <w:t>.</w:t>
-      </w:r>
-    </w:p>
-    <w:p>
-      <w:pPr>
-        <w:rPr>
-          <w:sz w:val="15"/>
-          <w:szCs w:val="15"/>
-        </w:rPr>
-      </w:pPr>
-    </w:p>
-    <w:p>
-      <w:pPr>
-        <w:rPr>
-          <w:sz w:val="15"/>
-          <w:szCs w:val="15"/>
-        </w:rPr>
-      </w:pPr>
-      <w:r>
-        <w:rPr>
-          <w:sz w:val="15"/>
-          <w:szCs w:val="15"/>
-        </w:rPr>
-        <w:t xml:space="preserve">DHB: Seems like a problem with </w:t>
-      </w:r>
-      <w:proofErr w:type="spellStart"/>
-      <w:r>
-        <w:rPr>
-          <w:sz w:val="15"/>
-          <w:szCs w:val="15"/>
-        </w:rPr>
-        <w:t>opticsGet</w:t>
-      </w:r>
-      <w:proofErr w:type="spellEnd"/>
-      <w:r>
-        <w:rPr>
-          <w:sz w:val="15"/>
-          <w:szCs w:val="15"/>
-        </w:rPr>
-        <w:t xml:space="preserve"> not being compatible with the way it was.</w:t>
-      </w:r>
-    </w:p>
-    <w:p>
-      <w:pPr>
-        <w:rPr>
-          <w:sz w:val="15"/>
-          <w:szCs w:val="15"/>
-        </w:rPr>
-      </w:pPr>
-      <w:r>
-        <w:rPr>
-          <w:sz w:val="15"/>
-          <w:szCs w:val="15"/>
-        </w:rPr>
-        <w:t xml:space="preserve">    clear; close </w:t>
-      </w:r>
-      <w:proofErr w:type="gramStart"/>
-      <w:r>
-        <w:rPr>
-          <w:sz w:val="15"/>
-          <w:szCs w:val="15"/>
-        </w:rPr>
-        <w:t>all;</w:t>
-      </w:r>
-      <w:proofErr w:type="gramEnd"/>
-    </w:p>
-    <w:p>
-      <w:pPr>
-        <w:rPr>
-          <w:sz w:val="15"/>
-          <w:szCs w:val="15"/>
-        </w:rPr>
-      </w:pPr>
-      <w:r>
-        <w:rPr>
-          <w:sz w:val="15"/>
-          <w:szCs w:val="15"/>
-        </w:rPr>
-        <w:t xml:space="preserve">    oi = </w:t>
-      </w:r>
-      <w:proofErr w:type="spellStart"/>
-      <w:proofErr w:type="gramStart"/>
-      <w:r>
-        <w:rPr>
-          <w:sz w:val="15"/>
-          <w:szCs w:val="15"/>
-        </w:rPr>
-        <w:t>oiCreate</w:t>
-      </w:r>
-      <w:proofErr w:type="spellEnd"/>
-      <w:r>
-        <w:rPr>
-          <w:sz w:val="15"/>
-          <w:szCs w:val="15"/>
-        </w:rPr>
-        <w:t>(</w:t>
-      </w:r>
-      <w:proofErr w:type="gramEnd"/>
-      <w:r>
-        <w:rPr>
-          <w:sz w:val="15"/>
-          <w:szCs w:val="15"/>
-        </w:rPr>
-        <w:t>'</w:t>
-      </w:r>
-      <w:proofErr w:type="spellStart"/>
-      <w:r>
-        <w:rPr>
-          <w:sz w:val="15"/>
-          <w:szCs w:val="15"/>
-        </w:rPr>
-        <w:t>wvf</w:t>
-      </w:r>
-      <w:proofErr w:type="spellEnd"/>
-      <w:r>
-        <w:rPr>
-          <w:sz w:val="15"/>
-          <w:szCs w:val="15"/>
-        </w:rPr>
-        <w:t xml:space="preserve"> human');</w:t>
-      </w:r>
-    </w:p>
-    <w:p>
-      <w:pPr>
-        <w:rPr>
-          <w:sz w:val="15"/>
-          <w:szCs w:val="15"/>
-        </w:rPr>
-      </w:pPr>
-      <w:r>
-        <w:rPr>
-          <w:sz w:val="15"/>
-          <w:szCs w:val="15"/>
-        </w:rPr>
-        <w:t xml:space="preserve">    </w:t>
-      </w:r>
-      <w:proofErr w:type="spellStart"/>
-      <w:r>
-        <w:rPr>
-          <w:sz w:val="15"/>
-          <w:szCs w:val="15"/>
-        </w:rPr>
-        <w:t>visualizePSFfromOI</w:t>
-      </w:r>
-      <w:proofErr w:type="spellEnd"/>
-      <w:r>
-        <w:rPr>
-          <w:sz w:val="15"/>
-          <w:szCs w:val="15"/>
-        </w:rPr>
-        <w:t>(oi,300</w:t>
-      </w:r>
-      <w:proofErr w:type="gramStart"/>
-      <w:r>
-        <w:rPr>
-          <w:sz w:val="15"/>
-          <w:szCs w:val="15"/>
-        </w:rPr>
-        <w:t>);</w:t>
-      </w:r>
-      <w:proofErr w:type="gramEnd"/>
-    </w:p>
-    <w:p>
-      <w:pPr>
-        <w:rPr>
-          <w:sz w:val="15"/>
-          <w:szCs w:val="15"/>
-        </w:rPr>
-      </w:pPr>
-      <w:r>
-        <w:rPr>
-          <w:sz w:val="15"/>
-          <w:szCs w:val="15"/>
-        </w:rPr>
-        <w:t xml:space="preserve">    </w:t>
-      </w:r>
-      <w:proofErr w:type="spellStart"/>
-      <w:r>
-        <w:rPr>
-          <w:sz w:val="15"/>
-          <w:szCs w:val="15"/>
-        </w:rPr>
-        <w:t>visualizePSFfromOI</w:t>
-      </w:r>
-      <w:proofErr w:type="spellEnd"/>
-      <w:r>
-        <w:rPr>
-          <w:sz w:val="15"/>
-          <w:szCs w:val="15"/>
-        </w:rPr>
-        <w:t>(oi,300,'displayPSFCenterOfMass</w:t>
-      </w:r>
-      <w:proofErr w:type="gramStart"/>
-      <w:r>
-        <w:rPr>
-          <w:sz w:val="15"/>
-          <w:szCs w:val="15"/>
-        </w:rPr>
-        <w:t>',true</w:t>
-      </w:r>
-      <w:proofErr w:type="gramEnd"/>
-      <w:r>
-        <w:rPr>
-          <w:sz w:val="15"/>
-          <w:szCs w:val="15"/>
-        </w:rPr>
-        <w:t>);</w:t>
-      </w:r>
-    </w:p>
-    <w:p>
-      <w:pPr>
-        <w:rPr>
-          <w:sz w:val="15"/>
-          <w:szCs w:val="15"/>
-        </w:rPr>
-      </w:pPr>
-      <w:r>
-        <w:rPr>
-          <w:sz w:val="15"/>
-          <w:szCs w:val="15"/>
-        </w:rPr>
-        <w:t xml:space="preserve">Error using </w:t>
-      </w:r>
-      <w:proofErr w:type="spellStart"/>
-      <w:proofErr w:type="gramStart"/>
-      <w:r>
-        <w:rPr>
-          <w:sz w:val="15"/>
-          <w:szCs w:val="15"/>
-        </w:rPr>
-        <w:t>opticsGet</w:t>
-      </w:r>
-      <w:proofErr w:type="spellEnd"/>
-      <w:proofErr w:type="gramEnd"/>
-    </w:p>
-    <w:p>
-      <w:pPr>
-        <w:rPr>
-          <w:sz w:val="15"/>
-          <w:szCs w:val="15"/>
-        </w:rPr>
-      </w:pPr>
-      <w:proofErr w:type="spellStart"/>
-      <w:r>
-        <w:rPr>
-          <w:sz w:val="15"/>
-          <w:szCs w:val="15"/>
-        </w:rPr>
-        <w:t>fSupport</w:t>
-      </w:r>
-      <w:proofErr w:type="spellEnd"/>
-      <w:r>
-        <w:rPr>
-          <w:sz w:val="15"/>
-          <w:szCs w:val="15"/>
-        </w:rPr>
-        <w:t xml:space="preserve"> and </w:t>
-      </w:r>
-      <w:proofErr w:type="spellStart"/>
-      <w:r>
-        <w:rPr>
-          <w:sz w:val="15"/>
-          <w:szCs w:val="15"/>
-        </w:rPr>
-        <w:t>nSamps</w:t>
-      </w:r>
-      <w:proofErr w:type="spellEnd"/>
-      <w:r>
-        <w:rPr>
-          <w:sz w:val="15"/>
-          <w:szCs w:val="15"/>
-        </w:rPr>
-        <w:t xml:space="preserve"> required.</w:t>
-      </w:r>
-    </w:p>
-    <w:p>
-      <w:pPr>
-        <w:rPr>
-          <w:sz w:val="15"/>
-          <w:szCs w:val="15"/>
-        </w:rPr>
-      </w:pPr>
-    </w:p>
-    <w:p>
-      <w:pPr>
-        <w:rPr>
-          <w:sz w:val="15"/>
-          <w:szCs w:val="15"/>
-        </w:rPr>
-      </w:pPr>
-      <w:r>
-        <w:rPr>
-          <w:sz w:val="15"/>
-          <w:szCs w:val="15"/>
-        </w:rPr>
-        <w:t xml:space="preserve">Error in </w:t>
-      </w:r>
-      <w:proofErr w:type="spellStart"/>
-      <w:r>
-        <w:rPr>
-          <w:sz w:val="15"/>
-          <w:szCs w:val="15"/>
-        </w:rPr>
-        <w:t>visualizePSFfromOI</w:t>
-      </w:r>
-      <w:proofErr w:type="spellEnd"/>
-      <w:r>
-        <w:rPr>
-          <w:sz w:val="15"/>
-          <w:szCs w:val="15"/>
-        </w:rPr>
-        <w:t xml:space="preserve"> (line 48)</w:t>
-      </w:r>
-    </w:p>
-    <w:p>
-      <w:pPr>
-        <w:rPr>
-          <w:sz w:val="15"/>
-          <w:szCs w:val="15"/>
-        </w:rPr>
-      </w:pPr>
-      <w:r>
-        <w:rPr>
-          <w:sz w:val="15"/>
-          <w:szCs w:val="15"/>
-        </w:rPr>
-        <w:t xml:space="preserve">    </w:t>
-      </w:r>
-      <w:proofErr w:type="spellStart"/>
-      <w:r>
-        <w:rPr>
-          <w:sz w:val="15"/>
-          <w:szCs w:val="15"/>
-        </w:rPr>
-        <w:t>psfSupportMicrons</w:t>
-      </w:r>
-      <w:proofErr w:type="spellEnd"/>
-      <w:r>
-        <w:rPr>
-          <w:sz w:val="15"/>
-          <w:szCs w:val="15"/>
-        </w:rPr>
-        <w:t xml:space="preserve"> = </w:t>
-      </w:r>
-      <w:proofErr w:type="spellStart"/>
-      <w:proofErr w:type="gramStart"/>
-      <w:r>
-        <w:rPr>
-          <w:sz w:val="15"/>
-          <w:szCs w:val="15"/>
-        </w:rPr>
-        <w:t>opticsGet</w:t>
-      </w:r>
-      <w:proofErr w:type="spellEnd"/>
-      <w:r>
-        <w:rPr>
-          <w:sz w:val="15"/>
-          <w:szCs w:val="15"/>
-        </w:rPr>
-        <w:t>(</w:t>
-      </w:r>
-      <w:proofErr w:type="gramEnd"/>
-      <w:r>
-        <w:rPr>
-          <w:sz w:val="15"/>
-          <w:szCs w:val="15"/>
-        </w:rPr>
-        <w:t>optics,'</w:t>
-      </w:r>
-      <w:proofErr w:type="spellStart"/>
-      <w:r>
-        <w:rPr>
-          <w:sz w:val="15"/>
-          <w:szCs w:val="15"/>
-        </w:rPr>
-        <w:t>psf</w:t>
-      </w:r>
-      <w:proofErr w:type="spellEnd"/>
-      <w:r>
-        <w:rPr>
-          <w:sz w:val="15"/>
-          <w:szCs w:val="15"/>
-        </w:rPr>
-        <w:t xml:space="preserve"> </w:t>
-      </w:r>
-      <w:proofErr w:type="spellStart"/>
-      <w:r>
-        <w:rPr>
-          <w:sz w:val="15"/>
-          <w:szCs w:val="15"/>
-        </w:rPr>
-        <w:t>support','um</w:t>
-      </w:r>
-      <w:proofErr w:type="spellEnd"/>
-      <w:r>
-        <w:rPr>
-          <w:sz w:val="15"/>
-          <w:szCs w:val="15"/>
-        </w:rPr>
-        <w:t>');</w:t>
-      </w:r>
-    </w:p>
-    <w:p>
-      <w:pPr>
-        <w:rPr>
-          <w:sz w:val="15"/>
-          <w:szCs w:val="15"/>
-        </w:rPr>
-      </w:pPr>
     </w:p>
     <w:p>
       <w:pPr>

</xml_diff>

<commit_message>
Updating status, but not sure I got them right because the red printout vanished.
</commit_message>
<xml_diff>
--- a/zzISETBioExamplesStatus.docx
+++ b/zzISETBioExamplesStatus.docx
@@ -14,7 +14,30 @@
           <w:sz w:val="15"/>
           <w:szCs w:val="15"/>
         </w:rPr>
-        <w:t xml:space="preserve">5/8/24, DHB, all pass except the examples in </w:t>
+        <w:t xml:space="preserve">6224. DHB, main, all pass </w:t>
+      </w:r>
+      <w:proofErr w:type="spellStart"/>
+      <w:r>
+        <w:rPr>
+          <w:sz w:val="15"/>
+          <w:szCs w:val="15"/>
+        </w:rPr>
+        <w:t>exept</w:t>
+      </w:r>
+      <w:proofErr w:type="spellEnd"/>
+      <w:r>
+        <w:rPr>
+          <w:sz w:val="15"/>
+          <w:szCs w:val="15"/>
+        </w:rPr>
+        <w:t xml:space="preserve"> </w:t>
+      </w:r>
+      <w:r>
+        <w:rPr>
+          <w:sz w:val="15"/>
+          <w:szCs w:val="15"/>
+        </w:rPr>
+        <w:t xml:space="preserve">for the examples in </w:t>
       </w:r>
       <w:proofErr w:type="spellStart"/>
       <w:r>
@@ -69,7 +92,37 @@
           <w:sz w:val="15"/>
           <w:szCs w:val="15"/>
         </w:rPr>
-        <w:t>4/5/24  All pass</w:t>
+        <w:t xml:space="preserve">5/8/24, DHB, all pass except </w:t>
+      </w:r>
+      <w:r>
+        <w:rPr>
+          <w:sz w:val="15"/>
+          <w:szCs w:val="15"/>
+        </w:rPr>
+        <w:t xml:space="preserve">for </w:t>
+      </w:r>
+      <w:r>
+        <w:rPr>
+          <w:sz w:val="15"/>
+          <w:szCs w:val="15"/>
+        </w:rPr>
+        <w:t xml:space="preserve">the examples in </w:t>
+      </w:r>
+      <w:proofErr w:type="spellStart"/>
+      <w:r>
+        <w:rPr>
+          <w:sz w:val="15"/>
+          <w:szCs w:val="15"/>
+        </w:rPr>
+        <w:t>oiTreeShrewCreate</w:t>
+      </w:r>
+      <w:proofErr w:type="spellEnd"/>
+      <w:r>
+        <w:rPr>
+          <w:sz w:val="15"/>
+          <w:szCs w:val="15"/>
+        </w:rPr>
+        <w:t xml:space="preserve">. </w:t>
       </w:r>
     </w:p>
     <w:p>
@@ -79,13 +132,6 @@
           <w:szCs w:val="15"/>
         </w:rPr>
       </w:pPr>
-      <w:r>
-        <w:rPr>
-          <w:sz w:val="15"/>
-          <w:szCs w:val="15"/>
-        </w:rPr>
-        <w:t>4/2/24  All pass.</w:t>
-      </w:r>
     </w:p>
     <w:p>
       <w:pPr>
@@ -99,7 +145,85 @@
           <w:sz w:val="15"/>
           <w:szCs w:val="15"/>
         </w:rPr>
-        <w:t>1/9/24  All pass.</w:t>
+        <w:t>4/5/</w:t>
+      </w:r>
+      <w:proofErr w:type="gramStart"/>
+      <w:r>
+        <w:rPr>
+          <w:sz w:val="15"/>
+          <w:szCs w:val="15"/>
+        </w:rPr>
+        <w:t>24  All</w:t>
+      </w:r>
+      <w:proofErr w:type="gramEnd"/>
+      <w:r>
+        <w:rPr>
+          <w:sz w:val="15"/>
+          <w:szCs w:val="15"/>
+        </w:rPr>
+        <w:t xml:space="preserve"> pass</w:t>
+      </w:r>
+    </w:p>
+    <w:p>
+      <w:pPr>
+        <w:rPr>
+          <w:sz w:val="15"/>
+          <w:szCs w:val="15"/>
+        </w:rPr>
+      </w:pPr>
+      <w:r>
+        <w:rPr>
+          <w:sz w:val="15"/>
+          <w:szCs w:val="15"/>
+        </w:rPr>
+        <w:t>4/2/</w:t>
+      </w:r>
+      <w:proofErr w:type="gramStart"/>
+      <w:r>
+        <w:rPr>
+          <w:sz w:val="15"/>
+          <w:szCs w:val="15"/>
+        </w:rPr>
+        <w:t>24  All</w:t>
+      </w:r>
+      <w:proofErr w:type="gramEnd"/>
+      <w:r>
+        <w:rPr>
+          <w:sz w:val="15"/>
+          <w:szCs w:val="15"/>
+        </w:rPr>
+        <w:t xml:space="preserve"> pass.</w:t>
+      </w:r>
+    </w:p>
+    <w:p>
+      <w:pPr>
+        <w:rPr>
+          <w:sz w:val="15"/>
+          <w:szCs w:val="15"/>
+        </w:rPr>
+      </w:pPr>
+      <w:r>
+        <w:rPr>
+          <w:sz w:val="15"/>
+          <w:szCs w:val="15"/>
+        </w:rPr>
+        <w:t>1/9/</w:t>
+      </w:r>
+      <w:proofErr w:type="gramStart"/>
+      <w:r>
+        <w:rPr>
+          <w:sz w:val="15"/>
+          <w:szCs w:val="15"/>
+        </w:rPr>
+        <w:t>24  All</w:t>
+      </w:r>
+      <w:proofErr w:type="gramEnd"/>
+      <w:r>
+        <w:rPr>
+          <w:sz w:val="15"/>
+          <w:szCs w:val="15"/>
+        </w:rPr>
+        <w:t xml:space="preserve"> pass.</w:t>
       </w:r>
     </w:p>
     <w:sectPr>

</xml_diff>